<commit_message>
updated final report header
</commit_message>
<xml_diff>
--- a/src/assets/template/tata_bv_final_report.docx
+++ b/src/assets/template/tata_bv_final_report.docx
@@ -2551,8 +2551,6 @@
               </w:rPr>
               <w:t>}</w:t>
             </w:r>
-            <w:bookmarkStart w:id="0" w:name="_GoBack"/>
-            <w:bookmarkEnd w:id="0"/>
           </w:p>
         </w:tc>
       </w:tr>
@@ -5405,7 +5403,12 @@
       </w:pPr>
     </w:p>
     <w:sectPr>
-      <w:footerReference w:type="default" r:id="rId6"/>
+      <w:headerReference w:type="even" r:id="rId6"/>
+      <w:headerReference w:type="default" r:id="rId7"/>
+      <w:footerReference w:type="even" r:id="rId8"/>
+      <w:footerReference w:type="default" r:id="rId9"/>
+      <w:headerReference w:type="first" r:id="rId10"/>
+      <w:footerReference w:type="first" r:id="rId11"/>
       <w:pgSz w:w="12240" w:h="15840"/>
       <w:pgMar w:top="1440" w:right="1440" w:bottom="1440" w:left="1440" w:header="720" w:footer="720" w:gutter="0"/>
       <w:cols w:space="720"/>
@@ -5442,6 +5445,16 @@
 
 <file path=word/footer1.xml><?xml version="1.0" encoding="utf-8"?>
 <w:ftr xmlns:wpc="http://schemas.microsoft.com/office/word/2010/wordprocessingCanvas" xmlns:cx="http://schemas.microsoft.com/office/drawing/2014/chartex" xmlns:mc="http://schemas.openxmlformats.org/markup-compatibility/2006" xmlns:o="urn:schemas-microsoft-com:office:office" xmlns:r="http://schemas.openxmlformats.org/officeDocument/2006/relationships" xmlns:m="http://schemas.openxmlformats.org/officeDocument/2006/math" xmlns:v="urn:schemas-microsoft-com:vml" xmlns:wp14="http://schemas.microsoft.com/office/word/2010/wordprocessingDrawing" xmlns:wp="http://schemas.openxmlformats.org/drawingml/2006/wordprocessingDrawing" xmlns:w10="urn:schemas-microsoft-com:office:word" xmlns:w="http://schemas.openxmlformats.org/wordprocessingml/2006/main" xmlns:w14="http://schemas.microsoft.com/office/word/2010/wordml" xmlns:w15="http://schemas.microsoft.com/office/word/2012/wordml" xmlns:w16se="http://schemas.microsoft.com/office/word/2015/wordml/symex" xmlns:wpg="http://schemas.microsoft.com/office/word/2010/wordprocessingGroup" xmlns:wpi="http://schemas.microsoft.com/office/word/2010/wordprocessingInk" xmlns:wne="http://schemas.microsoft.com/office/word/2006/wordml" xmlns:wps="http://schemas.microsoft.com/office/word/2010/wordprocessingShape" mc:Ignorable="w14 w15 w16se wp14">
+  <w:p>
+    <w:pPr>
+      <w:pStyle w:val="Footer"/>
+    </w:pPr>
+  </w:p>
+</w:ftr>
+</file>
+
+<file path=word/footer2.xml><?xml version="1.0" encoding="utf-8"?>
+<w:ftr xmlns:wpc="http://schemas.microsoft.com/office/word/2010/wordprocessingCanvas" xmlns:cx="http://schemas.microsoft.com/office/drawing/2014/chartex" xmlns:mc="http://schemas.openxmlformats.org/markup-compatibility/2006" xmlns:o="urn:schemas-microsoft-com:office:office" xmlns:r="http://schemas.openxmlformats.org/officeDocument/2006/relationships" xmlns:m="http://schemas.openxmlformats.org/officeDocument/2006/math" xmlns:v="urn:schemas-microsoft-com:vml" xmlns:wp14="http://schemas.microsoft.com/office/word/2010/wordprocessingDrawing" xmlns:wp="http://schemas.openxmlformats.org/drawingml/2006/wordprocessingDrawing" xmlns:w10="urn:schemas-microsoft-com:office:word" xmlns:w="http://schemas.openxmlformats.org/wordprocessingml/2006/main" xmlns:w14="http://schemas.microsoft.com/office/word/2010/wordml" xmlns:w15="http://schemas.microsoft.com/office/word/2012/wordml" xmlns:w16se="http://schemas.microsoft.com/office/word/2015/wordml/symex" xmlns:wpg="http://schemas.microsoft.com/office/word/2010/wordprocessingGroup" xmlns:wpi="http://schemas.microsoft.com/office/word/2010/wordprocessingInk" xmlns:wne="http://schemas.microsoft.com/office/word/2006/wordml" xmlns:wps="http://schemas.microsoft.com/office/word/2010/wordprocessingShape" mc:Ignorable="w14 w15 w16se wp14">
   <w:sdt>
     <w:sdtPr>
       <w:id w:val="2069990809"/>
@@ -5456,10 +5469,74 @@
       </w:rPr>
     </w:sdtEndPr>
     <w:sdtContent>
+      <w:bookmarkStart w:id="0" w:name="_GoBack" w:displacedByCustomXml="prev"/>
       <w:p>
         <w:pPr>
           <w:pStyle w:val="Footer"/>
         </w:pPr>
+        <w:r>
+          <w:rPr>
+            <w:rFonts w:hint="eastAsia"/>
+            <w:noProof/>
+            <w:lang w:eastAsia="en-IN"/>
+          </w:rPr>
+          <w:drawing>
+            <wp:anchor distT="0" distB="0" distL="114300" distR="114300" simplePos="0" relativeHeight="251661312" behindDoc="0" locked="0" layoutInCell="1" allowOverlap="1" wp14:anchorId="47B26070" wp14:editId="66431672">
+              <wp:simplePos x="0" y="0"/>
+              <wp:positionH relativeFrom="margin">
+                <wp:posOffset>3634548</wp:posOffset>
+              </wp:positionH>
+              <wp:positionV relativeFrom="paragraph">
+                <wp:posOffset>-298546</wp:posOffset>
+              </wp:positionV>
+              <wp:extent cx="2484330" cy="930123"/>
+              <wp:effectExtent l="0" t="0" r="0" b="0"/>
+              <wp:wrapNone/>
+              <wp:docPr id="587377317" name="Picture 2"/>
+              <wp:cNvGraphicFramePr>
+                <a:graphicFrameLocks xmlns:a="http://schemas.openxmlformats.org/drawingml/2006/main" noChangeAspect="1"/>
+              </wp:cNvGraphicFramePr>
+              <a:graphic xmlns:a="http://schemas.openxmlformats.org/drawingml/2006/main">
+                <a:graphicData uri="http://schemas.openxmlformats.org/drawingml/2006/picture">
+                  <pic:pic xmlns:pic="http://schemas.openxmlformats.org/drawingml/2006/picture">
+                    <pic:nvPicPr>
+                      <pic:cNvPr id="587377317" name="Picture 587377317"/>
+                      <pic:cNvPicPr/>
+                    </pic:nvPicPr>
+                    <pic:blipFill>
+                      <a:blip r:embed="rId1">
+                        <a:extLst>
+                          <a:ext uri="{28A0092B-C50C-407E-A947-70E740481C1C}">
+                            <a14:useLocalDpi xmlns:a14="http://schemas.microsoft.com/office/drawing/2010/main" val="0"/>
+                          </a:ext>
+                        </a:extLst>
+                      </a:blip>
+                      <a:stretch>
+                        <a:fillRect/>
+                      </a:stretch>
+                    </pic:blipFill>
+                    <pic:spPr>
+                      <a:xfrm>
+                        <a:off x="0" y="0"/>
+                        <a:ext cx="2484330" cy="930123"/>
+                      </a:xfrm>
+                      <a:prstGeom prst="rect">
+                        <a:avLst/>
+                      </a:prstGeom>
+                    </pic:spPr>
+                  </pic:pic>
+                </a:graphicData>
+              </a:graphic>
+              <wp14:sizeRelH relativeFrom="page">
+                <wp14:pctWidth>0</wp14:pctWidth>
+              </wp14:sizeRelH>
+              <wp14:sizeRelV relativeFrom="page">
+                <wp14:pctHeight>0</wp14:pctHeight>
+              </wp14:sizeRelV>
+            </wp:anchor>
+          </w:drawing>
+        </w:r>
+        <w:bookmarkEnd w:id="0"/>
         <w:r>
           <w:fldChar w:fldCharType="begin"/>
         </w:r>
@@ -5473,7 +5550,7 @@
           <w:rPr>
             <w:noProof/>
           </w:rPr>
-          <w:t>3</w:t>
+          <w:t>2</w:t>
         </w:r>
         <w:r>
           <w:rPr>
@@ -5567,6 +5644,16 @@
 </w:ftr>
 </file>
 
+<file path=word/footer3.xml><?xml version="1.0" encoding="utf-8"?>
+<w:ftr xmlns:wpc="http://schemas.microsoft.com/office/word/2010/wordprocessingCanvas" xmlns:cx="http://schemas.microsoft.com/office/drawing/2014/chartex" xmlns:mc="http://schemas.openxmlformats.org/markup-compatibility/2006" xmlns:o="urn:schemas-microsoft-com:office:office" xmlns:r="http://schemas.openxmlformats.org/officeDocument/2006/relationships" xmlns:m="http://schemas.openxmlformats.org/officeDocument/2006/math" xmlns:v="urn:schemas-microsoft-com:vml" xmlns:wp14="http://schemas.microsoft.com/office/word/2010/wordprocessingDrawing" xmlns:wp="http://schemas.openxmlformats.org/drawingml/2006/wordprocessingDrawing" xmlns:w10="urn:schemas-microsoft-com:office:word" xmlns:w="http://schemas.openxmlformats.org/wordprocessingml/2006/main" xmlns:w14="http://schemas.microsoft.com/office/word/2010/wordml" xmlns:w15="http://schemas.microsoft.com/office/word/2012/wordml" xmlns:w16se="http://schemas.microsoft.com/office/word/2015/wordml/symex" xmlns:wpg="http://schemas.microsoft.com/office/word/2010/wordprocessingGroup" xmlns:wpi="http://schemas.microsoft.com/office/word/2010/wordprocessingInk" xmlns:wne="http://schemas.microsoft.com/office/word/2006/wordml" xmlns:wps="http://schemas.microsoft.com/office/word/2010/wordprocessingShape" mc:Ignorable="w14 w15 w16se wp14">
+  <w:p>
+    <w:pPr>
+      <w:pStyle w:val="Footer"/>
+    </w:pPr>
+  </w:p>
+</w:ftr>
+</file>
+
 <file path=word/footnotes.xml><?xml version="1.0" encoding="utf-8"?>
 <w:footnotes xmlns:wpc="http://schemas.microsoft.com/office/word/2010/wordprocessingCanvas" xmlns:cx="http://schemas.microsoft.com/office/drawing/2014/chartex" xmlns:mc="http://schemas.openxmlformats.org/markup-compatibility/2006" xmlns:o="urn:schemas-microsoft-com:office:office" xmlns:r="http://schemas.openxmlformats.org/officeDocument/2006/relationships" xmlns:m="http://schemas.openxmlformats.org/officeDocument/2006/math" xmlns:v="urn:schemas-microsoft-com:vml" xmlns:wp14="http://schemas.microsoft.com/office/word/2010/wordprocessingDrawing" xmlns:wp="http://schemas.openxmlformats.org/drawingml/2006/wordprocessingDrawing" xmlns:w10="urn:schemas-microsoft-com:office:word" xmlns:w="http://schemas.openxmlformats.org/wordprocessingml/2006/main" xmlns:w14="http://schemas.microsoft.com/office/word/2010/wordml" xmlns:w15="http://schemas.microsoft.com/office/word/2012/wordml" xmlns:w16se="http://schemas.microsoft.com/office/word/2015/wordml/symex" xmlns:wpg="http://schemas.microsoft.com/office/word/2010/wordprocessingGroup" xmlns:wpi="http://schemas.microsoft.com/office/word/2010/wordprocessingInk" xmlns:wne="http://schemas.microsoft.com/office/word/2006/wordml" xmlns:wps="http://schemas.microsoft.com/office/word/2010/wordprocessingShape" mc:Ignorable="w14 w15 w16se wp14">
   <w:footnote w:type="separator" w:id="-1">
@@ -5590,6 +5677,105 @@
     </w:p>
   </w:footnote>
 </w:footnotes>
+</file>
+
+<file path=word/header1.xml><?xml version="1.0" encoding="utf-8"?>
+<w:hdr xmlns:wpc="http://schemas.microsoft.com/office/word/2010/wordprocessingCanvas" xmlns:cx="http://schemas.microsoft.com/office/drawing/2014/chartex" xmlns:mc="http://schemas.openxmlformats.org/markup-compatibility/2006" xmlns:o="urn:schemas-microsoft-com:office:office" xmlns:r="http://schemas.openxmlformats.org/officeDocument/2006/relationships" xmlns:m="http://schemas.openxmlformats.org/officeDocument/2006/math" xmlns:v="urn:schemas-microsoft-com:vml" xmlns:wp14="http://schemas.microsoft.com/office/word/2010/wordprocessingDrawing" xmlns:wp="http://schemas.openxmlformats.org/drawingml/2006/wordprocessingDrawing" xmlns:w10="urn:schemas-microsoft-com:office:word" xmlns:w="http://schemas.openxmlformats.org/wordprocessingml/2006/main" xmlns:w14="http://schemas.microsoft.com/office/word/2010/wordml" xmlns:w15="http://schemas.microsoft.com/office/word/2012/wordml" xmlns:w16se="http://schemas.microsoft.com/office/word/2015/wordml/symex" xmlns:wpg="http://schemas.microsoft.com/office/word/2010/wordprocessingGroup" xmlns:wpi="http://schemas.microsoft.com/office/word/2010/wordprocessingInk" xmlns:wne="http://schemas.microsoft.com/office/word/2006/wordml" xmlns:wps="http://schemas.microsoft.com/office/word/2010/wordprocessingShape" mc:Ignorable="w14 w15 w16se wp14">
+  <w:p>
+    <w:pPr>
+      <w:pStyle w:val="Header"/>
+    </w:pPr>
+  </w:p>
+</w:hdr>
+</file>
+
+<file path=word/header2.xml><?xml version="1.0" encoding="utf-8"?>
+<w:hdr xmlns:wpc="http://schemas.microsoft.com/office/word/2010/wordprocessingCanvas" xmlns:cx="http://schemas.microsoft.com/office/drawing/2014/chartex" xmlns:mc="http://schemas.openxmlformats.org/markup-compatibility/2006" xmlns:o="urn:schemas-microsoft-com:office:office" xmlns:r="http://schemas.openxmlformats.org/officeDocument/2006/relationships" xmlns:m="http://schemas.openxmlformats.org/officeDocument/2006/math" xmlns:v="urn:schemas-microsoft-com:vml" xmlns:wp14="http://schemas.microsoft.com/office/word/2010/wordprocessingDrawing" xmlns:wp="http://schemas.openxmlformats.org/drawingml/2006/wordprocessingDrawing" xmlns:w10="urn:schemas-microsoft-com:office:word" xmlns:w="http://schemas.openxmlformats.org/wordprocessingml/2006/main" xmlns:w14="http://schemas.microsoft.com/office/word/2010/wordml" xmlns:w15="http://schemas.microsoft.com/office/word/2012/wordml" xmlns:w16se="http://schemas.microsoft.com/office/word/2015/wordml/symex" xmlns:wpg="http://schemas.microsoft.com/office/word/2010/wordprocessingGroup" xmlns:wpi="http://schemas.microsoft.com/office/word/2010/wordprocessingInk" xmlns:wne="http://schemas.microsoft.com/office/word/2006/wordml" xmlns:wps="http://schemas.microsoft.com/office/word/2010/wordprocessingShape" mc:Ignorable="w14 w15 w16se wp14">
+  <w:p>
+    <w:pPr>
+      <w:pStyle w:val="Header"/>
+    </w:pPr>
+    <w:r>
+      <w:rPr>
+        <w:rFonts w:hint="eastAsia"/>
+        <w:noProof/>
+        <w:lang w:eastAsia="en-IN"/>
+      </w:rPr>
+      <w:drawing>
+        <wp:anchor distT="0" distB="0" distL="114300" distR="114300" simplePos="0" relativeHeight="251659264" behindDoc="0" locked="0" layoutInCell="1" allowOverlap="1" wp14:anchorId="3CD0E790" wp14:editId="491B2959">
+          <wp:simplePos x="0" y="0"/>
+          <wp:positionH relativeFrom="margin">
+            <wp:posOffset>-213995</wp:posOffset>
+          </wp:positionH>
+          <wp:positionV relativeFrom="paragraph">
+            <wp:posOffset>-387414</wp:posOffset>
+          </wp:positionV>
+          <wp:extent cx="6777318" cy="951973"/>
+          <wp:effectExtent l="0" t="0" r="5080" b="635"/>
+          <wp:wrapNone/>
+          <wp:docPr id="972810500" name="Picture 972810500"/>
+          <wp:cNvGraphicFramePr>
+            <a:graphicFrameLocks xmlns:a="http://schemas.openxmlformats.org/drawingml/2006/main" noChangeAspect="1"/>
+          </wp:cNvGraphicFramePr>
+          <a:graphic xmlns:a="http://schemas.openxmlformats.org/drawingml/2006/main">
+            <a:graphicData uri="http://schemas.openxmlformats.org/drawingml/2006/picture">
+              <pic:pic xmlns:pic="http://schemas.openxmlformats.org/drawingml/2006/picture">
+                <pic:nvPicPr>
+                  <pic:cNvPr id="154192455" name="Picture 154192455"/>
+                  <pic:cNvPicPr/>
+                </pic:nvPicPr>
+                <pic:blipFill rotWithShape="1">
+                  <a:blip r:embed="rId1">
+                    <a:extLst>
+                      <a:ext uri="{28A0092B-C50C-407E-A947-70E740481C1C}">
+                        <a14:useLocalDpi xmlns:a14="http://schemas.microsoft.com/office/drawing/2010/main" val="0"/>
+                      </a:ext>
+                    </a:extLst>
+                  </a:blip>
+                  <a:srcRect t="29232"/>
+                  <a:stretch/>
+                </pic:blipFill>
+                <pic:spPr bwMode="auto">
+                  <a:xfrm>
+                    <a:off x="0" y="0"/>
+                    <a:ext cx="6777318" cy="951973"/>
+                  </a:xfrm>
+                  <a:prstGeom prst="rect">
+                    <a:avLst/>
+                  </a:prstGeom>
+                  <a:ln>
+                    <a:noFill/>
+                  </a:ln>
+                  <a:extLst>
+                    <a:ext uri="{53640926-AAD7-44D8-BBD7-CCE9431645EC}">
+                      <a14:shadowObscured xmlns:a14="http://schemas.microsoft.com/office/drawing/2010/main"/>
+                    </a:ext>
+                  </a:extLst>
+                </pic:spPr>
+              </pic:pic>
+            </a:graphicData>
+          </a:graphic>
+          <wp14:sizeRelH relativeFrom="page">
+            <wp14:pctWidth>0</wp14:pctWidth>
+          </wp14:sizeRelH>
+          <wp14:sizeRelV relativeFrom="page">
+            <wp14:pctHeight>0</wp14:pctHeight>
+          </wp14:sizeRelV>
+        </wp:anchor>
+      </w:drawing>
+    </w:r>
+  </w:p>
+</w:hdr>
+</file>
+
+<file path=word/header3.xml><?xml version="1.0" encoding="utf-8"?>
+<w:hdr xmlns:wpc="http://schemas.microsoft.com/office/word/2010/wordprocessingCanvas" xmlns:cx="http://schemas.microsoft.com/office/drawing/2014/chartex" xmlns:mc="http://schemas.openxmlformats.org/markup-compatibility/2006" xmlns:o="urn:schemas-microsoft-com:office:office" xmlns:r="http://schemas.openxmlformats.org/officeDocument/2006/relationships" xmlns:m="http://schemas.openxmlformats.org/officeDocument/2006/math" xmlns:v="urn:schemas-microsoft-com:vml" xmlns:wp14="http://schemas.microsoft.com/office/word/2010/wordprocessingDrawing" xmlns:wp="http://schemas.openxmlformats.org/drawingml/2006/wordprocessingDrawing" xmlns:w10="urn:schemas-microsoft-com:office:word" xmlns:w="http://schemas.openxmlformats.org/wordprocessingml/2006/main" xmlns:w14="http://schemas.microsoft.com/office/word/2010/wordml" xmlns:w15="http://schemas.microsoft.com/office/word/2012/wordml" xmlns:w16se="http://schemas.microsoft.com/office/word/2015/wordml/symex" xmlns:wpg="http://schemas.microsoft.com/office/word/2010/wordprocessingGroup" xmlns:wpi="http://schemas.microsoft.com/office/word/2010/wordprocessingInk" xmlns:wne="http://schemas.microsoft.com/office/word/2006/wordml" xmlns:wps="http://schemas.microsoft.com/office/word/2010/wordprocessingShape" mc:Ignorable="w14 w15 w16se wp14">
+  <w:p>
+    <w:pPr>
+      <w:pStyle w:val="Header"/>
+    </w:pPr>
+  </w:p>
+</w:hdr>
 </file>
 
 <file path=word/styles.xml><?xml version="1.0" encoding="utf-8"?>

</xml_diff>